<commit_message>
2.7.9 add fair to handling requests
</commit_message>
<xml_diff>
--- a/docs/report.docx
+++ b/docs/report.docx
@@ -1,6 +1,6 @@
 
 <file path=word/document.xml><?xml version="1.0" encoding="utf-8"?>
-<w:document xmlns:wpc="http://schemas.microsoft.com/office/word/2010/wordprocessingCanvas" xmlns:cx="http://schemas.microsoft.com/office/drawing/2014/chartex" xmlns:cx1="http://schemas.microsoft.com/office/drawing/2015/9/8/chartex" xmlns:cx2="http://schemas.microsoft.com/office/drawing/2015/10/21/chartex" xmlns:cx3="http://schemas.microsoft.com/office/drawing/2016/5/9/chartex" xmlns:cx4="http://schemas.microsoft.com/office/drawing/2016/5/10/chartex" xmlns:cx5="http://schemas.microsoft.com/office/drawing/2016/5/11/chartex" xmlns:cx6="http://schemas.microsoft.com/office/drawing/2016/5/12/chartex" xmlns:cx7="http://schemas.microsoft.com/office/drawing/2016/5/13/chartex" xmlns:cx8="http://schemas.microsoft.com/office/drawing/2016/5/14/chartex" xmlns:mc="http://schemas.openxmlformats.org/markup-compatibility/2006" xmlns:aink="http://schemas.microsoft.com/office/drawing/2016/ink" xmlns:am3d="http://schemas.microsoft.com/office/drawing/2017/model3d" xmlns:o="urn:schemas-microsoft-com:office:office" xmlns:oel="http://schemas.microsoft.com/office/2019/extlst" xmlns:r="http://schemas.openxmlformats.org/officeDocument/2006/relationships" xmlns:m="http://schemas.openxmlformats.org/officeDocument/2006/math" xmlns:v="urn:schemas-microsoft-com:vml" xmlns:wp14="http://schemas.microsoft.com/office/word/2010/wordprocessingDrawing" xmlns:wp="http://schemas.openxmlformats.org/drawingml/2006/wordprocessingDrawing" xmlns:w10="urn:schemas-microsoft-com:office:word" xmlns:w="http://schemas.openxmlformats.org/wordprocessingml/2006/main" xmlns:w14="http://schemas.microsoft.com/office/word/2010/wordml" xmlns:w15="http://schemas.microsoft.com/office/word/2012/wordml" xmlns:w16cex="http://schemas.microsoft.com/office/word/2018/wordml/cex" xmlns:w16cid="http://schemas.microsoft.com/office/word/2016/wordml/cid" xmlns:w16="http://schemas.microsoft.com/office/word/2018/wordml" xmlns:w16sdtdh="http://schemas.microsoft.com/office/word/2020/wordml/sdtdatahash" xmlns:w16se="http://schemas.microsoft.com/office/word/2015/wordml/symex" xmlns:wpg="http://schemas.microsoft.com/office/word/2010/wordprocessingGroup" xmlns:wpi="http://schemas.microsoft.com/office/word/2010/wordprocessingInk" xmlns:wne="http://schemas.microsoft.com/office/word/2006/wordml" xmlns:wps="http://schemas.microsoft.com/office/word/2010/wordprocessingShape" mc:Ignorable="w14 w15 w16se w16cid w16 w16cex w16sdtdh wp14">
+<w:document xmlns:wpc="http://schemas.microsoft.com/office/word/2010/wordprocessingCanvas" xmlns:cx="http://schemas.microsoft.com/office/drawing/2014/chartex" xmlns:cx1="http://schemas.microsoft.com/office/drawing/2015/9/8/chartex" xmlns:cx2="http://schemas.microsoft.com/office/drawing/2015/10/21/chartex" xmlns:cx3="http://schemas.microsoft.com/office/drawing/2016/5/9/chartex" xmlns:cx4="http://schemas.microsoft.com/office/drawing/2016/5/10/chartex" xmlns:cx5="http://schemas.microsoft.com/office/drawing/2016/5/11/chartex" xmlns:cx6="http://schemas.microsoft.com/office/drawing/2016/5/12/chartex" xmlns:cx7="http://schemas.microsoft.com/office/drawing/2016/5/13/chartex" xmlns:cx8="http://schemas.microsoft.com/office/drawing/2016/5/14/chartex" xmlns:mc="http://schemas.openxmlformats.org/markup-compatibility/2006" xmlns:aink="http://schemas.microsoft.com/office/drawing/2016/ink" xmlns:am3d="http://schemas.microsoft.com/office/drawing/2017/model3d" xmlns:o="urn:schemas-microsoft-com:office:office" xmlns:oel="http://schemas.microsoft.com/office/2019/extlst" xmlns:r="http://schemas.openxmlformats.org/officeDocument/2006/relationships" xmlns:m="http://schemas.openxmlformats.org/officeDocument/2006/math" xmlns:v="urn:schemas-microsoft-com:vml" xmlns:wp14="http://schemas.microsoft.com/office/word/2010/wordprocessingDrawing" xmlns:wp="http://schemas.openxmlformats.org/drawingml/2006/wordprocessingDrawing" xmlns:w10="urn:schemas-microsoft-com:office:word" xmlns:w="http://schemas.openxmlformats.org/wordprocessingml/2006/main" xmlns:w14="http://schemas.microsoft.com/office/word/2010/wordml" xmlns:w15="http://schemas.microsoft.com/office/word/2012/wordml" xmlns:w16cex="http://schemas.microsoft.com/office/word/2018/wordml/cex" xmlns:w16cid="http://schemas.microsoft.com/office/word/2016/wordml/cid" xmlns:w16="http://schemas.microsoft.com/office/word/2018/wordml" xmlns:w16du="http://schemas.microsoft.com/office/word/2023/wordml/word16du" xmlns:w16sdtdh="http://schemas.microsoft.com/office/word/2020/wordml/sdtdatahash" xmlns:w16se="http://schemas.microsoft.com/office/word/2015/wordml/symex" xmlns:wpg="http://schemas.microsoft.com/office/word/2010/wordprocessingGroup" xmlns:wpi="http://schemas.microsoft.com/office/word/2010/wordprocessingInk" xmlns:wne="http://schemas.microsoft.com/office/word/2006/wordml" xmlns:wps="http://schemas.microsoft.com/office/word/2010/wordprocessingShape" mc:Ignorable="w14 w15 w16se w16cid w16 w16cex w16sdtdh w16du wp14">
   <w:body>
     <w:p>
       <w:pPr>
@@ -34,7 +34,7 @@
         <w:rPr>
           <w:rFonts w:ascii="Times New Roman" w:hAnsi="Times New Roman"/>
         </w:rPr>
-        <w:t>6</w:t>
+        <w:t>7</w:t>
       </w:r>
     </w:p>
     <w:p>
@@ -60,7 +60,7 @@
         <w:rPr>
           <w:rFonts w:ascii="Times New Roman" w:hAnsi="Times New Roman"/>
         </w:rPr>
-        <w:t>89765</w:t>
+        <w:t>9413989'</w:t>
       </w:r>
     </w:p>
     <w:p>
@@ -326,14 +326,14 @@
           <w:r>
             <w:fldChar w:fldCharType="separate"/>
           </w:r>
-          <w:hyperlink w:anchor="_Toc161398287" w:history="1">
+          <w:hyperlink w:anchor="_Toc166235697" w:history="1">
             <w:r>
               <w:rPr>
                 <w:rStyle w:val="ae"/>
                 <w:rFonts w:ascii="Times New Roman" w:hAnsi="Times New Roman" w:cs="Times New Roman"/>
                 <w:noProof/>
               </w:rPr>
-              <w:t>Задание</w:t>
+              <w:t>Задание и исходный код программы</w:t>
             </w:r>
             <w:r>
               <w:rPr>
@@ -354,7 +354,7 @@
                 <w:noProof/>
                 <w:webHidden/>
               </w:rPr>
-              <w:instrText xml:space="preserve"> PAGEREF _Toc161398287 \h </w:instrText>
+              <w:instrText xml:space="preserve"> PAGEREF _Toc166235697 \h </w:instrText>
             </w:r>
             <w:r>
               <w:rPr>
@@ -401,82 +401,7 @@
               <w14:ligatures w14:val="standardContextual"/>
             </w:rPr>
           </w:pPr>
-          <w:hyperlink w:anchor="_Toc161398288" w:history="1">
-            <w:r>
-              <w:rPr>
-                <w:rStyle w:val="ae"/>
-                <w:rFonts w:ascii="Times New Roman" w:hAnsi="Times New Roman" w:cs="Times New Roman"/>
-                <w:noProof/>
-              </w:rPr>
-              <w:t>Исходный код программы</w:t>
-            </w:r>
-            <w:r>
-              <w:rPr>
-                <w:noProof/>
-                <w:webHidden/>
-              </w:rPr>
-              <w:tab/>
-            </w:r>
-            <w:r>
-              <w:rPr>
-                <w:noProof/>
-                <w:webHidden/>
-              </w:rPr>
-              <w:fldChar w:fldCharType="begin"/>
-            </w:r>
-            <w:r>
-              <w:rPr>
-                <w:noProof/>
-                <w:webHidden/>
-              </w:rPr>
-              <w:instrText xml:space="preserve"> PAGEREF _Toc161398288 \h </w:instrText>
-            </w:r>
-            <w:r>
-              <w:rPr>
-                <w:noProof/>
-                <w:webHidden/>
-              </w:rPr>
-            </w:r>
-            <w:r>
-              <w:rPr>
-                <w:noProof/>
-                <w:webHidden/>
-              </w:rPr>
-              <w:fldChar w:fldCharType="separate"/>
-            </w:r>
-            <w:r>
-              <w:rPr>
-                <w:noProof/>
-                <w:webHidden/>
-              </w:rPr>
-              <w:t>3</w:t>
-            </w:r>
-            <w:r>
-              <w:rPr>
-                <w:noProof/>
-                <w:webHidden/>
-              </w:rPr>
-              <w:fldChar w:fldCharType="end"/>
-            </w:r>
-          </w:hyperlink>
-        </w:p>
-        <w:p>
-          <w:pPr>
-            <w:pStyle w:val="12"/>
-            <w:tabs>
-              <w:tab w:val="right" w:leader="dot" w:pos="10904"/>
-            </w:tabs>
-            <w:rPr>
-              <w:rFonts w:eastAsiaTheme="minorEastAsia"/>
-              <w:noProof/>
-              <w:kern w:val="2"/>
-              <w:sz w:val="24"/>
-              <w:szCs w:val="24"/>
-              <w:lang w:eastAsia="ru-RU"/>
-              <w14:ligatures w14:val="standardContextual"/>
-            </w:rPr>
-          </w:pPr>
-          <w:hyperlink w:anchor="_Toc161398289" w:history="1">
+          <w:hyperlink w:anchor="_Toc166235698" w:history="1">
             <w:r>
               <w:rPr>
                 <w:rStyle w:val="ae"/>
@@ -504,7 +429,7 @@
                 <w:noProof/>
                 <w:webHidden/>
               </w:rPr>
-              <w:instrText xml:space="preserve"> PAGEREF _Toc161398289 \h </w:instrText>
+              <w:instrText xml:space="preserve"> PAGEREF _Toc166235698 \h </w:instrText>
             </w:r>
             <w:r>
               <w:rPr>
@@ -551,7 +476,7 @@
               <w14:ligatures w14:val="standardContextual"/>
             </w:rPr>
           </w:pPr>
-          <w:hyperlink w:anchor="_Toc161398290" w:history="1">
+          <w:hyperlink w:anchor="_Toc166235699" w:history="1">
             <w:r>
               <w:rPr>
                 <w:rStyle w:val="ae"/>
@@ -579,7 +504,7 @@
                 <w:noProof/>
                 <w:webHidden/>
               </w:rPr>
-              <w:instrText xml:space="preserve"> PAGEREF _Toc161398290 \h </w:instrText>
+              <w:instrText xml:space="preserve"> PAGEREF _Toc166235699 \h </w:instrText>
             </w:r>
             <w:r>
               <w:rPr>
@@ -652,153 +577,23 @@
           <w:color w:val="auto"/>
         </w:rPr>
       </w:pPr>
-      <w:bookmarkStart w:id="0" w:name="_Toc161398287"/>
+      <w:bookmarkStart w:id="0" w:name="_Toc166235697"/>
       <w:r>
         <w:rPr>
           <w:rFonts w:ascii="Times New Roman" w:hAnsi="Times New Roman" w:cs="Times New Roman"/>
           <w:color w:val="auto"/>
         </w:rPr>
         <w:lastRenderedPageBreak/>
-        <w:t>Задание</w:t>
+        <w:t>Задание и исходный</w:t>
       </w:r>
-      <w:bookmarkEnd w:id="0"/>
-    </w:p>
-    <w:p>
-      <w:pPr>
-        <w:pStyle w:val="af6"/>
-      </w:pPr>
-      <w:r>
-        <w:rPr>
-          <w:noProof/>
-        </w:rPr>
-        <w:drawing>
-          <wp:inline distT="0" distB="0" distL="0" distR="0" wp14:anchorId="4A47DA9C" wp14:editId="35212B14">
-            <wp:extent cx="6930390" cy="3074035"/>
-            <wp:effectExtent l="0" t="0" r="3810" b="0"/>
-            <wp:docPr id="696418713" name="Рисунок 1" descr="Изображение выглядит как текст, снимок экрана, Шрифт, документ&#10;&#10;Автоматически созданное описание"/>
-            <wp:cNvGraphicFramePr>
-              <a:graphicFrameLocks xmlns:a="http://schemas.openxmlformats.org/drawingml/2006/main" noChangeAspect="1"/>
-            </wp:cNvGraphicFramePr>
-            <a:graphic xmlns:a="http://schemas.openxmlformats.org/drawingml/2006/main">
-              <a:graphicData uri="http://schemas.openxmlformats.org/drawingml/2006/picture">
-                <pic:pic xmlns:pic="http://schemas.openxmlformats.org/drawingml/2006/picture">
-                  <pic:nvPicPr>
-                    <pic:cNvPr id="696418713" name="Рисунок 1" descr="Изображение выглядит как текст, снимок экрана, Шрифт, документ&#10;&#10;Автоматически созданное описание"/>
-                    <pic:cNvPicPr>
-                      <a:picLocks noChangeAspect="1" noChangeArrowheads="1"/>
-                    </pic:cNvPicPr>
-                  </pic:nvPicPr>
-                  <pic:blipFill>
-                    <a:blip r:embed="rId8" cstate="print">
-                      <a:extLst>
-                        <a:ext uri="{28A0092B-C50C-407E-A947-70E740481C1C}">
-                          <a14:useLocalDpi xmlns:a14="http://schemas.microsoft.com/office/drawing/2010/main" val="0"/>
-                        </a:ext>
-                      </a:extLst>
-                    </a:blip>
-                    <a:srcRect/>
-                    <a:stretch>
-                      <a:fillRect/>
-                    </a:stretch>
-                  </pic:blipFill>
-                  <pic:spPr bwMode="auto">
-                    <a:xfrm>
-                      <a:off x="0" y="0"/>
-                      <a:ext cx="6930390" cy="3074035"/>
-                    </a:xfrm>
-                    <a:prstGeom prst="rect">
-                      <a:avLst/>
-                    </a:prstGeom>
-                    <a:noFill/>
-                    <a:ln>
-                      <a:noFill/>
-                    </a:ln>
-                  </pic:spPr>
-                </pic:pic>
-              </a:graphicData>
-            </a:graphic>
-          </wp:inline>
-        </w:drawing>
-      </w:r>
-    </w:p>
-    <w:p>
-      <w:pPr>
-        <w:pStyle w:val="af6"/>
-      </w:pPr>
-      <w:r>
-        <w:rPr>
-          <w:noProof/>
-        </w:rPr>
-        <w:drawing>
-          <wp:inline distT="0" distB="0" distL="0" distR="0" wp14:anchorId="07DB9D87" wp14:editId="5E45C19A">
-            <wp:extent cx="6930390" cy="3372485"/>
-            <wp:effectExtent l="0" t="0" r="3810" b="0"/>
-            <wp:docPr id="1696962460" name="Рисунок 2" descr="Изображение выглядит как текст, документ, снимок экрана, меню&#10;&#10;Автоматически созданное описание"/>
-            <wp:cNvGraphicFramePr>
-              <a:graphicFrameLocks xmlns:a="http://schemas.openxmlformats.org/drawingml/2006/main" noChangeAspect="1"/>
-            </wp:cNvGraphicFramePr>
-            <a:graphic xmlns:a="http://schemas.openxmlformats.org/drawingml/2006/main">
-              <a:graphicData uri="http://schemas.openxmlformats.org/drawingml/2006/picture">
-                <pic:pic xmlns:pic="http://schemas.openxmlformats.org/drawingml/2006/picture">
-                  <pic:nvPicPr>
-                    <pic:cNvPr id="1696962460" name="Рисунок 2" descr="Изображение выглядит как текст, документ, снимок экрана, меню&#10;&#10;Автоматически созданное описание"/>
-                    <pic:cNvPicPr>
-                      <a:picLocks noChangeAspect="1" noChangeArrowheads="1"/>
-                    </pic:cNvPicPr>
-                  </pic:nvPicPr>
-                  <pic:blipFill>
-                    <a:blip r:embed="rId9" cstate="print">
-                      <a:extLst>
-                        <a:ext uri="{28A0092B-C50C-407E-A947-70E740481C1C}">
-                          <a14:useLocalDpi xmlns:a14="http://schemas.microsoft.com/office/drawing/2010/main" val="0"/>
-                        </a:ext>
-                      </a:extLst>
-                    </a:blip>
-                    <a:srcRect/>
-                    <a:stretch>
-                      <a:fillRect/>
-                    </a:stretch>
-                  </pic:blipFill>
-                  <pic:spPr bwMode="auto">
-                    <a:xfrm>
-                      <a:off x="0" y="0"/>
-                      <a:ext cx="6930390" cy="3372485"/>
-                    </a:xfrm>
-                    <a:prstGeom prst="rect">
-                      <a:avLst/>
-                    </a:prstGeom>
-                    <a:noFill/>
-                    <a:ln>
-                      <a:noFill/>
-                    </a:ln>
-                  </pic:spPr>
-                </pic:pic>
-              </a:graphicData>
-            </a:graphic>
-          </wp:inline>
-        </w:drawing>
-      </w:r>
-    </w:p>
-    <w:p/>
-    <w:p>
-      <w:pPr>
-        <w:pStyle w:val="10"/>
-        <w:spacing w:line="360" w:lineRule="auto"/>
-        <w:jc w:val="both"/>
-        <w:rPr>
-          <w:rFonts w:ascii="Times New Roman" w:hAnsi="Times New Roman" w:cs="Times New Roman"/>
-          <w:color w:val="auto"/>
-        </w:rPr>
-      </w:pPr>
-      <w:bookmarkStart w:id="1" w:name="_Toc161398288"/>
       <w:r>
         <w:rPr>
           <w:rFonts w:ascii="Times New Roman" w:hAnsi="Times New Roman" w:cs="Times New Roman"/>
           <w:color w:val="auto"/>
         </w:rPr>
-        <w:t>Исходный код программы</w:t>
+        <w:t xml:space="preserve"> код программы</w:t>
       </w:r>
-      <w:bookmarkEnd w:id="1"/>
+      <w:bookmarkEnd w:id="0"/>
     </w:p>
     <w:p>
       <w:r>
@@ -809,12 +604,12 @@
       </w:r>
     </w:p>
     <w:p>
-      <w:hyperlink r:id="rId10" w:history="1">
+      <w:hyperlink r:id="rId8" w:history="1">
         <w:r>
           <w:rPr>
             <w:rStyle w:val="ae"/>
           </w:rPr>
-          <w:t>https://github.com/zevtos/lab6</w:t>
+          <w:t>https://github.com/zevtos/lab7</w:t>
         </w:r>
       </w:hyperlink>
       <w:r>
@@ -832,7 +627,7 @@
           <w:color w:val="auto"/>
         </w:rPr>
       </w:pPr>
-      <w:bookmarkStart w:id="2" w:name="_Toc161398289"/>
+      <w:bookmarkStart w:id="1" w:name="_Toc166235698"/>
       <w:r>
         <w:rPr>
           <w:rFonts w:ascii="Times New Roman" w:hAnsi="Times New Roman" w:cs="Times New Roman"/>
@@ -841,7 +636,7 @@
         <w:lastRenderedPageBreak/>
         <w:t>Диаграмма классов реализованной объектной модели</w:t>
       </w:r>
-      <w:bookmarkEnd w:id="2"/>
+      <w:bookmarkEnd w:id="1"/>
     </w:p>
     <w:p>
       <w:r>
@@ -852,7 +647,7 @@
       </w:r>
     </w:p>
     <w:p>
-      <w:hyperlink r:id="rId11" w:history="1">
+      <w:hyperlink r:id="rId9" w:history="1">
         <w:r>
           <w:rPr>
             <w:rStyle w:val="ae"/>
@@ -866,6 +661,7 @@
           </w:rPr>
           <w:t>://</w:t>
         </w:r>
+        <w:proofErr w:type="spellStart"/>
         <w:r>
           <w:rPr>
             <w:rStyle w:val="ae"/>
@@ -873,6 +669,7 @@
           </w:rPr>
           <w:t>github</w:t>
         </w:r>
+        <w:proofErr w:type="spellEnd"/>
         <w:r>
           <w:rPr>
             <w:rStyle w:val="ae"/>
@@ -916,7 +713,7 @@
           <w:rPr>
             <w:rStyle w:val="ae"/>
           </w:rPr>
-          <w:t>6/</w:t>
+          <w:t>7/</w:t>
         </w:r>
         <w:r>
           <w:rPr>
@@ -979,7 +776,7 @@
           <w:color w:val="auto"/>
         </w:rPr>
       </w:pPr>
-      <w:bookmarkStart w:id="3" w:name="_Toc161398290"/>
+      <w:bookmarkStart w:id="2" w:name="_Toc166235699"/>
       <w:r>
         <w:rPr>
           <w:rFonts w:ascii="Times New Roman" w:hAnsi="Times New Roman" w:cs="Times New Roman"/>
@@ -988,19 +785,38 @@
         <w:lastRenderedPageBreak/>
         <w:t>Заключение</w:t>
       </w:r>
-      <w:bookmarkEnd w:id="3"/>
+      <w:bookmarkEnd w:id="2"/>
     </w:p>
     <w:p>
-      <w:pPr>
-        <w:rPr>
-          <w:lang w:val="en-US"/>
-        </w:rPr>
-      </w:pPr>
       <w:r>
-        <w:t>В ходе выполнения лабораторной работы</w:t>
+        <w:t xml:space="preserve">В ходе выполнения лабораторной работы я расширил функционал программы, добавив возможность хранения коллекции в реляционной базе данных </w:t>
+      </w:r>
+      <w:proofErr w:type="spellStart"/>
+      <w:r>
+        <w:t>PostgreSQL</w:t>
+      </w:r>
+      <w:proofErr w:type="spellEnd"/>
+      <w:r>
+        <w:t xml:space="preserve"> вместо файла</w:t>
       </w:r>
       <w:r>
-        <w:t xml:space="preserve"> я познакомился с сетевым программированием на </w:t>
+        <w:t xml:space="preserve">, многопоточность, регистрацию и авторизацию. Изучил основы хэширования, </w:t>
+      </w:r>
+      <w:proofErr w:type="spellStart"/>
+      <w:r>
+        <w:t>мультипоточности</w:t>
+      </w:r>
+      <w:proofErr w:type="spellEnd"/>
+      <w:r>
+        <w:t xml:space="preserve">, работы с </w:t>
+      </w:r>
+      <w:proofErr w:type="spellStart"/>
+      <w:r>
+        <w:t>бд</w:t>
+      </w:r>
+      <w:proofErr w:type="spellEnd"/>
+      <w:r>
+        <w:t xml:space="preserve"> через </w:t>
       </w:r>
       <w:r>
         <w:rPr>
@@ -1009,59 +825,16 @@
         <w:t>Java</w:t>
       </w:r>
       <w:r>
-        <w:t xml:space="preserve">. Разделив программу на клиентский и серверный модули, с использованием </w:t>
+        <w:t>,</w:t>
       </w:r>
       <w:r>
-        <w:rPr>
-          <w:lang w:val="en-US"/>
-        </w:rPr>
-        <w:t>Stream</w:t>
-      </w:r>
-      <w:r>
-        <w:t xml:space="preserve"> </w:t>
-      </w:r>
-      <w:r>
-        <w:rPr>
-          <w:lang w:val="en-US"/>
-        </w:rPr>
-        <w:t>API</w:t>
-      </w:r>
-      <w:r>
-        <w:t xml:space="preserve"> </w:t>
-      </w:r>
-      <w:r>
-        <w:t xml:space="preserve">с лямбда выражениями для работы с коллекцией на сервере. </w:t>
-      </w:r>
-      <w:r>
-        <w:t>Изучил протоколы передачи данных и применил протокол</w:t>
-      </w:r>
-      <w:r>
-        <w:t xml:space="preserve"> </w:t>
-      </w:r>
-      <w:r>
-        <w:rPr>
-          <w:lang w:val="en-US"/>
-        </w:rPr>
-        <w:t>TCP</w:t>
-      </w:r>
-      <w:r>
-        <w:t xml:space="preserve">. Реализовал логирование. Это позволило улучшить навыки программирования на </w:t>
-      </w:r>
-      <w:r>
-        <w:rPr>
-          <w:lang w:val="en-US"/>
-        </w:rPr>
-        <w:t>Java</w:t>
-      </w:r>
-      <w:r>
-        <w:t xml:space="preserve"> и лучше понять сетевое программирование.</w:t>
+        <w:t xml:space="preserve"> и в целом улучшил навыки программирования.</w:t>
       </w:r>
     </w:p>
-    <w:p/>
     <w:sectPr>
-      <w:footerReference w:type="default" r:id="rId12"/>
-      <w:headerReference w:type="first" r:id="rId13"/>
-      <w:footerReference w:type="first" r:id="rId14"/>
+      <w:footerReference w:type="default" r:id="rId10"/>
+      <w:headerReference w:type="first" r:id="rId11"/>
+      <w:footerReference w:type="first" r:id="rId12"/>
       <w:pgSz w:w="11906" w:h="16838"/>
       <w:pgMar w:top="709" w:right="566" w:bottom="0" w:left="426" w:header="624" w:footer="567" w:gutter="0"/>
       <w:pgNumType w:start="1"/>
@@ -1074,7 +847,7 @@
 </file>
 
 <file path=word/endnotes.xml><?xml version="1.0" encoding="utf-8"?>
-<w:endnotes xmlns:wpc="http://schemas.microsoft.com/office/word/2010/wordprocessingCanvas" xmlns:cx="http://schemas.microsoft.com/office/drawing/2014/chartex" xmlns:cx1="http://schemas.microsoft.com/office/drawing/2015/9/8/chartex" xmlns:cx2="http://schemas.microsoft.com/office/drawing/2015/10/21/chartex" xmlns:cx3="http://schemas.microsoft.com/office/drawing/2016/5/9/chartex" xmlns:cx4="http://schemas.microsoft.com/office/drawing/2016/5/10/chartex" xmlns:cx5="http://schemas.microsoft.com/office/drawing/2016/5/11/chartex" xmlns:cx6="http://schemas.microsoft.com/office/drawing/2016/5/12/chartex" xmlns:cx7="http://schemas.microsoft.com/office/drawing/2016/5/13/chartex" xmlns:cx8="http://schemas.microsoft.com/office/drawing/2016/5/14/chartex" xmlns:mc="http://schemas.openxmlformats.org/markup-compatibility/2006" xmlns:aink="http://schemas.microsoft.com/office/drawing/2016/ink" xmlns:am3d="http://schemas.microsoft.com/office/drawing/2017/model3d" xmlns:o="urn:schemas-microsoft-com:office:office" xmlns:oel="http://schemas.microsoft.com/office/2019/extlst" xmlns:r="http://schemas.openxmlformats.org/officeDocument/2006/relationships" xmlns:m="http://schemas.openxmlformats.org/officeDocument/2006/math" xmlns:v="urn:schemas-microsoft-com:vml" xmlns:wp14="http://schemas.microsoft.com/office/word/2010/wordprocessingDrawing" xmlns:wp="http://schemas.openxmlformats.org/drawingml/2006/wordprocessingDrawing" xmlns:w10="urn:schemas-microsoft-com:office:word" xmlns:w="http://schemas.openxmlformats.org/wordprocessingml/2006/main" xmlns:w14="http://schemas.microsoft.com/office/word/2010/wordml" xmlns:w15="http://schemas.microsoft.com/office/word/2012/wordml" xmlns:w16cex="http://schemas.microsoft.com/office/word/2018/wordml/cex" xmlns:w16cid="http://schemas.microsoft.com/office/word/2016/wordml/cid" xmlns:w16="http://schemas.microsoft.com/office/word/2018/wordml" xmlns:w16sdtdh="http://schemas.microsoft.com/office/word/2020/wordml/sdtdatahash" xmlns:w16se="http://schemas.microsoft.com/office/word/2015/wordml/symex" xmlns:wpg="http://schemas.microsoft.com/office/word/2010/wordprocessingGroup" xmlns:wpi="http://schemas.microsoft.com/office/word/2010/wordprocessingInk" xmlns:wne="http://schemas.microsoft.com/office/word/2006/wordml" xmlns:wps="http://schemas.microsoft.com/office/word/2010/wordprocessingShape" mc:Ignorable="w14 w15 w16se w16cid w16 w16cex w16sdtdh wp14">
+<w:endnotes xmlns:wpc="http://schemas.microsoft.com/office/word/2010/wordprocessingCanvas" xmlns:cx="http://schemas.microsoft.com/office/drawing/2014/chartex" xmlns:cx1="http://schemas.microsoft.com/office/drawing/2015/9/8/chartex" xmlns:cx2="http://schemas.microsoft.com/office/drawing/2015/10/21/chartex" xmlns:cx3="http://schemas.microsoft.com/office/drawing/2016/5/9/chartex" xmlns:cx4="http://schemas.microsoft.com/office/drawing/2016/5/10/chartex" xmlns:cx5="http://schemas.microsoft.com/office/drawing/2016/5/11/chartex" xmlns:cx6="http://schemas.microsoft.com/office/drawing/2016/5/12/chartex" xmlns:cx7="http://schemas.microsoft.com/office/drawing/2016/5/13/chartex" xmlns:cx8="http://schemas.microsoft.com/office/drawing/2016/5/14/chartex" xmlns:mc="http://schemas.openxmlformats.org/markup-compatibility/2006" xmlns:aink="http://schemas.microsoft.com/office/drawing/2016/ink" xmlns:am3d="http://schemas.microsoft.com/office/drawing/2017/model3d" xmlns:o="urn:schemas-microsoft-com:office:office" xmlns:oel="http://schemas.microsoft.com/office/2019/extlst" xmlns:r="http://schemas.openxmlformats.org/officeDocument/2006/relationships" xmlns:m="http://schemas.openxmlformats.org/officeDocument/2006/math" xmlns:v="urn:schemas-microsoft-com:vml" xmlns:wp14="http://schemas.microsoft.com/office/word/2010/wordprocessingDrawing" xmlns:wp="http://schemas.openxmlformats.org/drawingml/2006/wordprocessingDrawing" xmlns:w10="urn:schemas-microsoft-com:office:word" xmlns:w="http://schemas.openxmlformats.org/wordprocessingml/2006/main" xmlns:w14="http://schemas.microsoft.com/office/word/2010/wordml" xmlns:w15="http://schemas.microsoft.com/office/word/2012/wordml" xmlns:w16cex="http://schemas.microsoft.com/office/word/2018/wordml/cex" xmlns:w16cid="http://schemas.microsoft.com/office/word/2016/wordml/cid" xmlns:w16="http://schemas.microsoft.com/office/word/2018/wordml" xmlns:w16du="http://schemas.microsoft.com/office/word/2023/wordml/word16du" xmlns:w16sdtdh="http://schemas.microsoft.com/office/word/2020/wordml/sdtdatahash" xmlns:w16se="http://schemas.microsoft.com/office/word/2015/wordml/symex" xmlns:wpg="http://schemas.microsoft.com/office/word/2010/wordprocessingGroup" xmlns:wpi="http://schemas.microsoft.com/office/word/2010/wordprocessingInk" xmlns:wne="http://schemas.microsoft.com/office/word/2006/wordml" xmlns:wps="http://schemas.microsoft.com/office/word/2010/wordprocessingShape" mc:Ignorable="w14 w15 w16se w16cid w16 w16cex w16sdtdh w16du wp14">
   <w:endnote w:type="separator" w:id="-1">
     <w:p>
       <w:pPr>
@@ -1099,7 +872,7 @@
 </file>
 
 <file path=word/footer1.xml><?xml version="1.0" encoding="utf-8"?>
-<w:ftr xmlns:wpc="http://schemas.microsoft.com/office/word/2010/wordprocessingCanvas" xmlns:cx="http://schemas.microsoft.com/office/drawing/2014/chartex" xmlns:cx1="http://schemas.microsoft.com/office/drawing/2015/9/8/chartex" xmlns:cx2="http://schemas.microsoft.com/office/drawing/2015/10/21/chartex" xmlns:cx3="http://schemas.microsoft.com/office/drawing/2016/5/9/chartex" xmlns:cx4="http://schemas.microsoft.com/office/drawing/2016/5/10/chartex" xmlns:cx5="http://schemas.microsoft.com/office/drawing/2016/5/11/chartex" xmlns:cx6="http://schemas.microsoft.com/office/drawing/2016/5/12/chartex" xmlns:cx7="http://schemas.microsoft.com/office/drawing/2016/5/13/chartex" xmlns:cx8="http://schemas.microsoft.com/office/drawing/2016/5/14/chartex" xmlns:mc="http://schemas.openxmlformats.org/markup-compatibility/2006" xmlns:aink="http://schemas.microsoft.com/office/drawing/2016/ink" xmlns:am3d="http://schemas.microsoft.com/office/drawing/2017/model3d" xmlns:o="urn:schemas-microsoft-com:office:office" xmlns:oel="http://schemas.microsoft.com/office/2019/extlst" xmlns:r="http://schemas.openxmlformats.org/officeDocument/2006/relationships" xmlns:m="http://schemas.openxmlformats.org/officeDocument/2006/math" xmlns:v="urn:schemas-microsoft-com:vml" xmlns:wp14="http://schemas.microsoft.com/office/word/2010/wordprocessingDrawing" xmlns:wp="http://schemas.openxmlformats.org/drawingml/2006/wordprocessingDrawing" xmlns:w10="urn:schemas-microsoft-com:office:word" xmlns:w="http://schemas.openxmlformats.org/wordprocessingml/2006/main" xmlns:w14="http://schemas.microsoft.com/office/word/2010/wordml" xmlns:w15="http://schemas.microsoft.com/office/word/2012/wordml" xmlns:w16cex="http://schemas.microsoft.com/office/word/2018/wordml/cex" xmlns:w16cid="http://schemas.microsoft.com/office/word/2016/wordml/cid" xmlns:w16="http://schemas.microsoft.com/office/word/2018/wordml" xmlns:w16sdtdh="http://schemas.microsoft.com/office/word/2020/wordml/sdtdatahash" xmlns:w16se="http://schemas.microsoft.com/office/word/2015/wordml/symex" xmlns:wpg="http://schemas.microsoft.com/office/word/2010/wordprocessingGroup" xmlns:wpi="http://schemas.microsoft.com/office/word/2010/wordprocessingInk" xmlns:wne="http://schemas.microsoft.com/office/word/2006/wordml" xmlns:wps="http://schemas.microsoft.com/office/word/2010/wordprocessingShape" mc:Ignorable="w14 w15 w16se w16cid w16 w16cex w16sdtdh wp14">
+<w:ftr xmlns:wpc="http://schemas.microsoft.com/office/word/2010/wordprocessingCanvas" xmlns:cx="http://schemas.microsoft.com/office/drawing/2014/chartex" xmlns:cx1="http://schemas.microsoft.com/office/drawing/2015/9/8/chartex" xmlns:cx2="http://schemas.microsoft.com/office/drawing/2015/10/21/chartex" xmlns:cx3="http://schemas.microsoft.com/office/drawing/2016/5/9/chartex" xmlns:cx4="http://schemas.microsoft.com/office/drawing/2016/5/10/chartex" xmlns:cx5="http://schemas.microsoft.com/office/drawing/2016/5/11/chartex" xmlns:cx6="http://schemas.microsoft.com/office/drawing/2016/5/12/chartex" xmlns:cx7="http://schemas.microsoft.com/office/drawing/2016/5/13/chartex" xmlns:cx8="http://schemas.microsoft.com/office/drawing/2016/5/14/chartex" xmlns:mc="http://schemas.openxmlformats.org/markup-compatibility/2006" xmlns:aink="http://schemas.microsoft.com/office/drawing/2016/ink" xmlns:am3d="http://schemas.microsoft.com/office/drawing/2017/model3d" xmlns:o="urn:schemas-microsoft-com:office:office" xmlns:oel="http://schemas.microsoft.com/office/2019/extlst" xmlns:r="http://schemas.openxmlformats.org/officeDocument/2006/relationships" xmlns:m="http://schemas.openxmlformats.org/officeDocument/2006/math" xmlns:v="urn:schemas-microsoft-com:vml" xmlns:wp14="http://schemas.microsoft.com/office/word/2010/wordprocessingDrawing" xmlns:wp="http://schemas.openxmlformats.org/drawingml/2006/wordprocessingDrawing" xmlns:w10="urn:schemas-microsoft-com:office:word" xmlns:w="http://schemas.openxmlformats.org/wordprocessingml/2006/main" xmlns:w14="http://schemas.microsoft.com/office/word/2010/wordml" xmlns:w15="http://schemas.microsoft.com/office/word/2012/wordml" xmlns:w16cex="http://schemas.microsoft.com/office/word/2018/wordml/cex" xmlns:w16cid="http://schemas.microsoft.com/office/word/2016/wordml/cid" xmlns:w16="http://schemas.microsoft.com/office/word/2018/wordml" xmlns:w16du="http://schemas.microsoft.com/office/word/2023/wordml/word16du" xmlns:w16sdtdh="http://schemas.microsoft.com/office/word/2020/wordml/sdtdatahash" xmlns:w16se="http://schemas.microsoft.com/office/word/2015/wordml/symex" xmlns:wpg="http://schemas.microsoft.com/office/word/2010/wordprocessingGroup" xmlns:wpi="http://schemas.microsoft.com/office/word/2010/wordprocessingInk" xmlns:wne="http://schemas.microsoft.com/office/word/2006/wordml" xmlns:wps="http://schemas.microsoft.com/office/word/2010/wordprocessingShape" mc:Ignorable="w14 w15 w16se w16cid w16 w16cex w16sdtdh w16du wp14">
   <w:sdt>
     <w:sdtPr>
       <w:id w:val="-1167391222"/>
@@ -1144,7 +917,7 @@
 </file>
 
 <file path=word/footer2.xml><?xml version="1.0" encoding="utf-8"?>
-<w:ftr xmlns:wpc="http://schemas.microsoft.com/office/word/2010/wordprocessingCanvas" xmlns:cx="http://schemas.microsoft.com/office/drawing/2014/chartex" xmlns:cx1="http://schemas.microsoft.com/office/drawing/2015/9/8/chartex" xmlns:cx2="http://schemas.microsoft.com/office/drawing/2015/10/21/chartex" xmlns:cx3="http://schemas.microsoft.com/office/drawing/2016/5/9/chartex" xmlns:cx4="http://schemas.microsoft.com/office/drawing/2016/5/10/chartex" xmlns:cx5="http://schemas.microsoft.com/office/drawing/2016/5/11/chartex" xmlns:cx6="http://schemas.microsoft.com/office/drawing/2016/5/12/chartex" xmlns:cx7="http://schemas.microsoft.com/office/drawing/2016/5/13/chartex" xmlns:cx8="http://schemas.microsoft.com/office/drawing/2016/5/14/chartex" xmlns:mc="http://schemas.openxmlformats.org/markup-compatibility/2006" xmlns:aink="http://schemas.microsoft.com/office/drawing/2016/ink" xmlns:am3d="http://schemas.microsoft.com/office/drawing/2017/model3d" xmlns:o="urn:schemas-microsoft-com:office:office" xmlns:oel="http://schemas.microsoft.com/office/2019/extlst" xmlns:r="http://schemas.openxmlformats.org/officeDocument/2006/relationships" xmlns:m="http://schemas.openxmlformats.org/officeDocument/2006/math" xmlns:v="urn:schemas-microsoft-com:vml" xmlns:wp14="http://schemas.microsoft.com/office/word/2010/wordprocessingDrawing" xmlns:wp="http://schemas.openxmlformats.org/drawingml/2006/wordprocessingDrawing" xmlns:w10="urn:schemas-microsoft-com:office:word" xmlns:w="http://schemas.openxmlformats.org/wordprocessingml/2006/main" xmlns:w14="http://schemas.microsoft.com/office/word/2010/wordml" xmlns:w15="http://schemas.microsoft.com/office/word/2012/wordml" xmlns:w16cex="http://schemas.microsoft.com/office/word/2018/wordml/cex" xmlns:w16cid="http://schemas.microsoft.com/office/word/2016/wordml/cid" xmlns:w16="http://schemas.microsoft.com/office/word/2018/wordml" xmlns:w16sdtdh="http://schemas.microsoft.com/office/word/2020/wordml/sdtdatahash" xmlns:w16se="http://schemas.microsoft.com/office/word/2015/wordml/symex" xmlns:wpg="http://schemas.microsoft.com/office/word/2010/wordprocessingGroup" xmlns:wpi="http://schemas.microsoft.com/office/word/2010/wordprocessingInk" xmlns:wne="http://schemas.microsoft.com/office/word/2006/wordml" xmlns:wps="http://schemas.microsoft.com/office/word/2010/wordprocessingShape" mc:Ignorable="w14 w15 w16se w16cid w16 w16cex w16sdtdh wp14">
+<w:ftr xmlns:wpc="http://schemas.microsoft.com/office/word/2010/wordprocessingCanvas" xmlns:cx="http://schemas.microsoft.com/office/drawing/2014/chartex" xmlns:cx1="http://schemas.microsoft.com/office/drawing/2015/9/8/chartex" xmlns:cx2="http://schemas.microsoft.com/office/drawing/2015/10/21/chartex" xmlns:cx3="http://schemas.microsoft.com/office/drawing/2016/5/9/chartex" xmlns:cx4="http://schemas.microsoft.com/office/drawing/2016/5/10/chartex" xmlns:cx5="http://schemas.microsoft.com/office/drawing/2016/5/11/chartex" xmlns:cx6="http://schemas.microsoft.com/office/drawing/2016/5/12/chartex" xmlns:cx7="http://schemas.microsoft.com/office/drawing/2016/5/13/chartex" xmlns:cx8="http://schemas.microsoft.com/office/drawing/2016/5/14/chartex" xmlns:mc="http://schemas.openxmlformats.org/markup-compatibility/2006" xmlns:aink="http://schemas.microsoft.com/office/drawing/2016/ink" xmlns:am3d="http://schemas.microsoft.com/office/drawing/2017/model3d" xmlns:o="urn:schemas-microsoft-com:office:office" xmlns:oel="http://schemas.microsoft.com/office/2019/extlst" xmlns:r="http://schemas.openxmlformats.org/officeDocument/2006/relationships" xmlns:m="http://schemas.openxmlformats.org/officeDocument/2006/math" xmlns:v="urn:schemas-microsoft-com:vml" xmlns:wp14="http://schemas.microsoft.com/office/word/2010/wordprocessingDrawing" xmlns:wp="http://schemas.openxmlformats.org/drawingml/2006/wordprocessingDrawing" xmlns:w10="urn:schemas-microsoft-com:office:word" xmlns:w="http://schemas.openxmlformats.org/wordprocessingml/2006/main" xmlns:w14="http://schemas.microsoft.com/office/word/2010/wordml" xmlns:w15="http://schemas.microsoft.com/office/word/2012/wordml" xmlns:w16cex="http://schemas.microsoft.com/office/word/2018/wordml/cex" xmlns:w16cid="http://schemas.microsoft.com/office/word/2016/wordml/cid" xmlns:w16="http://schemas.microsoft.com/office/word/2018/wordml" xmlns:w16du="http://schemas.microsoft.com/office/word/2023/wordml/word16du" xmlns:w16sdtdh="http://schemas.microsoft.com/office/word/2020/wordml/sdtdatahash" xmlns:w16se="http://schemas.microsoft.com/office/word/2015/wordml/symex" xmlns:wpg="http://schemas.microsoft.com/office/word/2010/wordprocessingGroup" xmlns:wpi="http://schemas.microsoft.com/office/word/2010/wordprocessingInk" xmlns:wne="http://schemas.microsoft.com/office/word/2006/wordml" xmlns:wps="http://schemas.microsoft.com/office/word/2010/wordprocessingShape" mc:Ignorable="w14 w15 w16se w16cid w16 w16cex w16sdtdh w16du wp14">
   <w:p>
     <w:pPr>
       <w:pStyle w:val="a7"/>
@@ -1239,7 +1012,7 @@
 </file>
 
 <file path=word/footnotes.xml><?xml version="1.0" encoding="utf-8"?>
-<w:footnotes xmlns:wpc="http://schemas.microsoft.com/office/word/2010/wordprocessingCanvas" xmlns:cx="http://schemas.microsoft.com/office/drawing/2014/chartex" xmlns:cx1="http://schemas.microsoft.com/office/drawing/2015/9/8/chartex" xmlns:cx2="http://schemas.microsoft.com/office/drawing/2015/10/21/chartex" xmlns:cx3="http://schemas.microsoft.com/office/drawing/2016/5/9/chartex" xmlns:cx4="http://schemas.microsoft.com/office/drawing/2016/5/10/chartex" xmlns:cx5="http://schemas.microsoft.com/office/drawing/2016/5/11/chartex" xmlns:cx6="http://schemas.microsoft.com/office/drawing/2016/5/12/chartex" xmlns:cx7="http://schemas.microsoft.com/office/drawing/2016/5/13/chartex" xmlns:cx8="http://schemas.microsoft.com/office/drawing/2016/5/14/chartex" xmlns:mc="http://schemas.openxmlformats.org/markup-compatibility/2006" xmlns:aink="http://schemas.microsoft.com/office/drawing/2016/ink" xmlns:am3d="http://schemas.microsoft.com/office/drawing/2017/model3d" xmlns:o="urn:schemas-microsoft-com:office:office" xmlns:oel="http://schemas.microsoft.com/office/2019/extlst" xmlns:r="http://schemas.openxmlformats.org/officeDocument/2006/relationships" xmlns:m="http://schemas.openxmlformats.org/officeDocument/2006/math" xmlns:v="urn:schemas-microsoft-com:vml" xmlns:wp14="http://schemas.microsoft.com/office/word/2010/wordprocessingDrawing" xmlns:wp="http://schemas.openxmlformats.org/drawingml/2006/wordprocessingDrawing" xmlns:w10="urn:schemas-microsoft-com:office:word" xmlns:w="http://schemas.openxmlformats.org/wordprocessingml/2006/main" xmlns:w14="http://schemas.microsoft.com/office/word/2010/wordml" xmlns:w15="http://schemas.microsoft.com/office/word/2012/wordml" xmlns:w16cex="http://schemas.microsoft.com/office/word/2018/wordml/cex" xmlns:w16cid="http://schemas.microsoft.com/office/word/2016/wordml/cid" xmlns:w16="http://schemas.microsoft.com/office/word/2018/wordml" xmlns:w16sdtdh="http://schemas.microsoft.com/office/word/2020/wordml/sdtdatahash" xmlns:w16se="http://schemas.microsoft.com/office/word/2015/wordml/symex" xmlns:wpg="http://schemas.microsoft.com/office/word/2010/wordprocessingGroup" xmlns:wpi="http://schemas.microsoft.com/office/word/2010/wordprocessingInk" xmlns:wne="http://schemas.microsoft.com/office/word/2006/wordml" xmlns:wps="http://schemas.microsoft.com/office/word/2010/wordprocessingShape" mc:Ignorable="w14 w15 w16se w16cid w16 w16cex w16sdtdh wp14">
+<w:footnotes xmlns:wpc="http://schemas.microsoft.com/office/word/2010/wordprocessingCanvas" xmlns:cx="http://schemas.microsoft.com/office/drawing/2014/chartex" xmlns:cx1="http://schemas.microsoft.com/office/drawing/2015/9/8/chartex" xmlns:cx2="http://schemas.microsoft.com/office/drawing/2015/10/21/chartex" xmlns:cx3="http://schemas.microsoft.com/office/drawing/2016/5/9/chartex" xmlns:cx4="http://schemas.microsoft.com/office/drawing/2016/5/10/chartex" xmlns:cx5="http://schemas.microsoft.com/office/drawing/2016/5/11/chartex" xmlns:cx6="http://schemas.microsoft.com/office/drawing/2016/5/12/chartex" xmlns:cx7="http://schemas.microsoft.com/office/drawing/2016/5/13/chartex" xmlns:cx8="http://schemas.microsoft.com/office/drawing/2016/5/14/chartex" xmlns:mc="http://schemas.openxmlformats.org/markup-compatibility/2006" xmlns:aink="http://schemas.microsoft.com/office/drawing/2016/ink" xmlns:am3d="http://schemas.microsoft.com/office/drawing/2017/model3d" xmlns:o="urn:schemas-microsoft-com:office:office" xmlns:oel="http://schemas.microsoft.com/office/2019/extlst" xmlns:r="http://schemas.openxmlformats.org/officeDocument/2006/relationships" xmlns:m="http://schemas.openxmlformats.org/officeDocument/2006/math" xmlns:v="urn:schemas-microsoft-com:vml" xmlns:wp14="http://schemas.microsoft.com/office/word/2010/wordprocessingDrawing" xmlns:wp="http://schemas.openxmlformats.org/drawingml/2006/wordprocessingDrawing" xmlns:w10="urn:schemas-microsoft-com:office:word" xmlns:w="http://schemas.openxmlformats.org/wordprocessingml/2006/main" xmlns:w14="http://schemas.microsoft.com/office/word/2010/wordml" xmlns:w15="http://schemas.microsoft.com/office/word/2012/wordml" xmlns:w16cex="http://schemas.microsoft.com/office/word/2018/wordml/cex" xmlns:w16cid="http://schemas.microsoft.com/office/word/2016/wordml/cid" xmlns:w16="http://schemas.microsoft.com/office/word/2018/wordml" xmlns:w16du="http://schemas.microsoft.com/office/word/2023/wordml/word16du" xmlns:w16sdtdh="http://schemas.microsoft.com/office/word/2020/wordml/sdtdatahash" xmlns:w16se="http://schemas.microsoft.com/office/word/2015/wordml/symex" xmlns:wpg="http://schemas.microsoft.com/office/word/2010/wordprocessingGroup" xmlns:wpi="http://schemas.microsoft.com/office/word/2010/wordprocessingInk" xmlns:wne="http://schemas.microsoft.com/office/word/2006/wordml" xmlns:wps="http://schemas.microsoft.com/office/word/2010/wordprocessingShape" mc:Ignorable="w14 w15 w16se w16cid w16 w16cex w16sdtdh w16du wp14">
   <w:footnote w:type="separator" w:id="-1">
     <w:p>
       <w:pPr>
@@ -1264,7 +1037,7 @@
 </file>
 
 <file path=word/header1.xml><?xml version="1.0" encoding="utf-8"?>
-<w:hdr xmlns:wpc="http://schemas.microsoft.com/office/word/2010/wordprocessingCanvas" xmlns:cx="http://schemas.microsoft.com/office/drawing/2014/chartex" xmlns:cx1="http://schemas.microsoft.com/office/drawing/2015/9/8/chartex" xmlns:cx2="http://schemas.microsoft.com/office/drawing/2015/10/21/chartex" xmlns:cx3="http://schemas.microsoft.com/office/drawing/2016/5/9/chartex" xmlns:cx4="http://schemas.microsoft.com/office/drawing/2016/5/10/chartex" xmlns:cx5="http://schemas.microsoft.com/office/drawing/2016/5/11/chartex" xmlns:cx6="http://schemas.microsoft.com/office/drawing/2016/5/12/chartex" xmlns:cx7="http://schemas.microsoft.com/office/drawing/2016/5/13/chartex" xmlns:cx8="http://schemas.microsoft.com/office/drawing/2016/5/14/chartex" xmlns:mc="http://schemas.openxmlformats.org/markup-compatibility/2006" xmlns:aink="http://schemas.microsoft.com/office/drawing/2016/ink" xmlns:am3d="http://schemas.microsoft.com/office/drawing/2017/model3d" xmlns:o="urn:schemas-microsoft-com:office:office" xmlns:oel="http://schemas.microsoft.com/office/2019/extlst" xmlns:r="http://schemas.openxmlformats.org/officeDocument/2006/relationships" xmlns:m="http://schemas.openxmlformats.org/officeDocument/2006/math" xmlns:v="urn:schemas-microsoft-com:vml" xmlns:wp14="http://schemas.microsoft.com/office/word/2010/wordprocessingDrawing" xmlns:wp="http://schemas.openxmlformats.org/drawingml/2006/wordprocessingDrawing" xmlns:w10="urn:schemas-microsoft-com:office:word" xmlns:w="http://schemas.openxmlformats.org/wordprocessingml/2006/main" xmlns:w14="http://schemas.microsoft.com/office/word/2010/wordml" xmlns:w15="http://schemas.microsoft.com/office/word/2012/wordml" xmlns:w16cex="http://schemas.microsoft.com/office/word/2018/wordml/cex" xmlns:w16cid="http://schemas.microsoft.com/office/word/2016/wordml/cid" xmlns:w16="http://schemas.microsoft.com/office/word/2018/wordml" xmlns:w16sdtdh="http://schemas.microsoft.com/office/word/2020/wordml/sdtdatahash" xmlns:w16se="http://schemas.microsoft.com/office/word/2015/wordml/symex" xmlns:wpg="http://schemas.microsoft.com/office/word/2010/wordprocessingGroup" xmlns:wpi="http://schemas.microsoft.com/office/word/2010/wordprocessingInk" xmlns:wne="http://schemas.microsoft.com/office/word/2006/wordml" xmlns:wps="http://schemas.microsoft.com/office/word/2010/wordprocessingShape" mc:Ignorable="w14 w15 w16se w16cid w16 w16cex w16sdtdh wp14">
+<w:hdr xmlns:wpc="http://schemas.microsoft.com/office/word/2010/wordprocessingCanvas" xmlns:cx="http://schemas.microsoft.com/office/drawing/2014/chartex" xmlns:cx1="http://schemas.microsoft.com/office/drawing/2015/9/8/chartex" xmlns:cx2="http://schemas.microsoft.com/office/drawing/2015/10/21/chartex" xmlns:cx3="http://schemas.microsoft.com/office/drawing/2016/5/9/chartex" xmlns:cx4="http://schemas.microsoft.com/office/drawing/2016/5/10/chartex" xmlns:cx5="http://schemas.microsoft.com/office/drawing/2016/5/11/chartex" xmlns:cx6="http://schemas.microsoft.com/office/drawing/2016/5/12/chartex" xmlns:cx7="http://schemas.microsoft.com/office/drawing/2016/5/13/chartex" xmlns:cx8="http://schemas.microsoft.com/office/drawing/2016/5/14/chartex" xmlns:mc="http://schemas.openxmlformats.org/markup-compatibility/2006" xmlns:aink="http://schemas.microsoft.com/office/drawing/2016/ink" xmlns:am3d="http://schemas.microsoft.com/office/drawing/2017/model3d" xmlns:o="urn:schemas-microsoft-com:office:office" xmlns:oel="http://schemas.microsoft.com/office/2019/extlst" xmlns:r="http://schemas.openxmlformats.org/officeDocument/2006/relationships" xmlns:m="http://schemas.openxmlformats.org/officeDocument/2006/math" xmlns:v="urn:schemas-microsoft-com:vml" xmlns:wp14="http://schemas.microsoft.com/office/word/2010/wordprocessingDrawing" xmlns:wp="http://schemas.openxmlformats.org/drawingml/2006/wordprocessingDrawing" xmlns:w10="urn:schemas-microsoft-com:office:word" xmlns:w="http://schemas.openxmlformats.org/wordprocessingml/2006/main" xmlns:w14="http://schemas.microsoft.com/office/word/2010/wordml" xmlns:w15="http://schemas.microsoft.com/office/word/2012/wordml" xmlns:w16cex="http://schemas.microsoft.com/office/word/2018/wordml/cex" xmlns:w16cid="http://schemas.microsoft.com/office/word/2016/wordml/cid" xmlns:w16="http://schemas.microsoft.com/office/word/2018/wordml" xmlns:w16du="http://schemas.microsoft.com/office/word/2023/wordml/word16du" xmlns:w16sdtdh="http://schemas.microsoft.com/office/word/2020/wordml/sdtdatahash" xmlns:w16se="http://schemas.microsoft.com/office/word/2015/wordml/symex" xmlns:wpg="http://schemas.microsoft.com/office/word/2010/wordprocessingGroup" xmlns:wpi="http://schemas.microsoft.com/office/word/2010/wordprocessingInk" xmlns:wne="http://schemas.microsoft.com/office/word/2006/wordml" xmlns:wps="http://schemas.microsoft.com/office/word/2010/wordprocessingShape" mc:Ignorable="w14 w15 w16se w16cid w16 w16cex w16sdtdh w16du wp14">
   <w:p>
     <w:pPr>
       <w:pStyle w:val="ab"/>
@@ -1314,7 +1087,7 @@
 </file>
 
 <file path=word/numbering.xml><?xml version="1.0" encoding="utf-8"?>
-<w:numbering xmlns:wpc="http://schemas.microsoft.com/office/word/2010/wordprocessingCanvas" xmlns:cx="http://schemas.microsoft.com/office/drawing/2014/chartex" xmlns:cx1="http://schemas.microsoft.com/office/drawing/2015/9/8/chartex" xmlns:cx2="http://schemas.microsoft.com/office/drawing/2015/10/21/chartex" xmlns:cx3="http://schemas.microsoft.com/office/drawing/2016/5/9/chartex" xmlns:cx4="http://schemas.microsoft.com/office/drawing/2016/5/10/chartex" xmlns:cx5="http://schemas.microsoft.com/office/drawing/2016/5/11/chartex" xmlns:cx6="http://schemas.microsoft.com/office/drawing/2016/5/12/chartex" xmlns:cx7="http://schemas.microsoft.com/office/drawing/2016/5/13/chartex" xmlns:cx8="http://schemas.microsoft.com/office/drawing/2016/5/14/chartex" xmlns:mc="http://schemas.openxmlformats.org/markup-compatibility/2006" xmlns:aink="http://schemas.microsoft.com/office/drawing/2016/ink" xmlns:am3d="http://schemas.microsoft.com/office/drawing/2017/model3d" xmlns:o="urn:schemas-microsoft-com:office:office" xmlns:oel="http://schemas.microsoft.com/office/2019/extlst" xmlns:r="http://schemas.openxmlformats.org/officeDocument/2006/relationships" xmlns:m="http://schemas.openxmlformats.org/officeDocument/2006/math" xmlns:v="urn:schemas-microsoft-com:vml" xmlns:wp14="http://schemas.microsoft.com/office/word/2010/wordprocessingDrawing" xmlns:wp="http://schemas.openxmlformats.org/drawingml/2006/wordprocessingDrawing" xmlns:w10="urn:schemas-microsoft-com:office:word" xmlns:w="http://schemas.openxmlformats.org/wordprocessingml/2006/main" xmlns:w14="http://schemas.microsoft.com/office/word/2010/wordml" xmlns:w15="http://schemas.microsoft.com/office/word/2012/wordml" xmlns:w16cex="http://schemas.microsoft.com/office/word/2018/wordml/cex" xmlns:w16cid="http://schemas.microsoft.com/office/word/2016/wordml/cid" xmlns:w16="http://schemas.microsoft.com/office/word/2018/wordml" xmlns:w16sdtdh="http://schemas.microsoft.com/office/word/2020/wordml/sdtdatahash" xmlns:w16se="http://schemas.microsoft.com/office/word/2015/wordml/symex" xmlns:wpg="http://schemas.microsoft.com/office/word/2010/wordprocessingGroup" xmlns:wpi="http://schemas.microsoft.com/office/word/2010/wordprocessingInk" xmlns:wne="http://schemas.microsoft.com/office/word/2006/wordml" xmlns:wps="http://schemas.microsoft.com/office/word/2010/wordprocessingShape" mc:Ignorable="w14 w15 w16se w16cid w16 w16cex w16sdtdh wp14">
+<w:numbering xmlns:wpc="http://schemas.microsoft.com/office/word/2010/wordprocessingCanvas" xmlns:cx="http://schemas.microsoft.com/office/drawing/2014/chartex" xmlns:cx1="http://schemas.microsoft.com/office/drawing/2015/9/8/chartex" xmlns:cx2="http://schemas.microsoft.com/office/drawing/2015/10/21/chartex" xmlns:cx3="http://schemas.microsoft.com/office/drawing/2016/5/9/chartex" xmlns:cx4="http://schemas.microsoft.com/office/drawing/2016/5/10/chartex" xmlns:cx5="http://schemas.microsoft.com/office/drawing/2016/5/11/chartex" xmlns:cx6="http://schemas.microsoft.com/office/drawing/2016/5/12/chartex" xmlns:cx7="http://schemas.microsoft.com/office/drawing/2016/5/13/chartex" xmlns:cx8="http://schemas.microsoft.com/office/drawing/2016/5/14/chartex" xmlns:mc="http://schemas.openxmlformats.org/markup-compatibility/2006" xmlns:aink="http://schemas.microsoft.com/office/drawing/2016/ink" xmlns:am3d="http://schemas.microsoft.com/office/drawing/2017/model3d" xmlns:o="urn:schemas-microsoft-com:office:office" xmlns:oel="http://schemas.microsoft.com/office/2019/extlst" xmlns:r="http://schemas.openxmlformats.org/officeDocument/2006/relationships" xmlns:m="http://schemas.openxmlformats.org/officeDocument/2006/math" xmlns:v="urn:schemas-microsoft-com:vml" xmlns:wp14="http://schemas.microsoft.com/office/word/2010/wordprocessingDrawing" xmlns:wp="http://schemas.openxmlformats.org/drawingml/2006/wordprocessingDrawing" xmlns:w10="urn:schemas-microsoft-com:office:word" xmlns:w="http://schemas.openxmlformats.org/wordprocessingml/2006/main" xmlns:w14="http://schemas.microsoft.com/office/word/2010/wordml" xmlns:w15="http://schemas.microsoft.com/office/word/2012/wordml" xmlns:w16cex="http://schemas.microsoft.com/office/word/2018/wordml/cex" xmlns:w16cid="http://schemas.microsoft.com/office/word/2016/wordml/cid" xmlns:w16="http://schemas.microsoft.com/office/word/2018/wordml" xmlns:w16du="http://schemas.microsoft.com/office/word/2023/wordml/word16du" xmlns:w16sdtdh="http://schemas.microsoft.com/office/word/2020/wordml/sdtdatahash" xmlns:w16se="http://schemas.microsoft.com/office/word/2015/wordml/symex" xmlns:wpg="http://schemas.microsoft.com/office/word/2010/wordprocessingGroup" xmlns:wpi="http://schemas.microsoft.com/office/word/2010/wordprocessingInk" xmlns:wne="http://schemas.microsoft.com/office/word/2006/wordml" xmlns:wps="http://schemas.microsoft.com/office/word/2010/wordprocessingShape" mc:Ignorable="w14 w15 w16se w16cid w16 w16cex w16sdtdh w16du wp14">
   <w:abstractNum w:abstractNumId="0" w15:restartNumberingAfterBreak="0">
     <w:nsid w:val="00F02886"/>
     <w:multiLevelType w:val="hybridMultilevel"/>
@@ -3540,7 +3313,7 @@
 </file>
 
 <file path=word/styles.xml><?xml version="1.0" encoding="utf-8"?>
-<w:styles xmlns:mc="http://schemas.openxmlformats.org/markup-compatibility/2006" xmlns:r="http://schemas.openxmlformats.org/officeDocument/2006/relationships" xmlns:w="http://schemas.openxmlformats.org/wordprocessingml/2006/main" xmlns:w14="http://schemas.microsoft.com/office/word/2010/wordml" xmlns:w15="http://schemas.microsoft.com/office/word/2012/wordml" xmlns:w16cex="http://schemas.microsoft.com/office/word/2018/wordml/cex" xmlns:w16cid="http://schemas.microsoft.com/office/word/2016/wordml/cid" xmlns:w16="http://schemas.microsoft.com/office/word/2018/wordml" xmlns:w16sdtdh="http://schemas.microsoft.com/office/word/2020/wordml/sdtdatahash" xmlns:w16se="http://schemas.microsoft.com/office/word/2015/wordml/symex" mc:Ignorable="w14 w15 w16se w16cid w16 w16cex w16sdtdh">
+<w:styles xmlns:mc="http://schemas.openxmlformats.org/markup-compatibility/2006" xmlns:r="http://schemas.openxmlformats.org/officeDocument/2006/relationships" xmlns:w="http://schemas.openxmlformats.org/wordprocessingml/2006/main" xmlns:w14="http://schemas.microsoft.com/office/word/2010/wordml" xmlns:w15="http://schemas.microsoft.com/office/word/2012/wordml" xmlns:w16cex="http://schemas.microsoft.com/office/word/2018/wordml/cex" xmlns:w16cid="http://schemas.microsoft.com/office/word/2016/wordml/cid" xmlns:w16="http://schemas.microsoft.com/office/word/2018/wordml" xmlns:w16du="http://schemas.microsoft.com/office/word/2023/wordml/word16du" xmlns:w16sdtdh="http://schemas.microsoft.com/office/word/2020/wordml/sdtdatahash" xmlns:w16se="http://schemas.microsoft.com/office/word/2015/wordml/symex" mc:Ignorable="w14 w15 w16se w16cid w16 w16cex w16sdtdh w16du">
   <w:docDefaults>
     <w:rPrDefault>
       <w:rPr>
@@ -4007,6 +3780,7 @@
   <w:style w:type="character" w:default="1" w:styleId="a0">
     <w:name w:val="Default Paragraph Font"/>
     <w:uiPriority w:val="1"/>
+    <w:semiHidden/>
     <w:unhideWhenUsed/>
   </w:style>
   <w:style w:type="table" w:default="1" w:styleId="a1">
@@ -4485,7 +4259,7 @@
 </file>
 
 <file path=word/glossary/document.xml><?xml version="1.0" encoding="utf-8"?>
-<w:glossaryDocument xmlns:wpc="http://schemas.microsoft.com/office/word/2010/wordprocessingCanvas" xmlns:cx="http://schemas.microsoft.com/office/drawing/2014/chartex" xmlns:cx1="http://schemas.microsoft.com/office/drawing/2015/9/8/chartex" xmlns:cx2="http://schemas.microsoft.com/office/drawing/2015/10/21/chartex" xmlns:cx3="http://schemas.microsoft.com/office/drawing/2016/5/9/chartex" xmlns:cx4="http://schemas.microsoft.com/office/drawing/2016/5/10/chartex" xmlns:cx5="http://schemas.microsoft.com/office/drawing/2016/5/11/chartex" xmlns:cx6="http://schemas.microsoft.com/office/drawing/2016/5/12/chartex" xmlns:cx7="http://schemas.microsoft.com/office/drawing/2016/5/13/chartex" xmlns:cx8="http://schemas.microsoft.com/office/drawing/2016/5/14/chartex" xmlns:mc="http://schemas.openxmlformats.org/markup-compatibility/2006" xmlns:aink="http://schemas.microsoft.com/office/drawing/2016/ink" xmlns:am3d="http://schemas.microsoft.com/office/drawing/2017/model3d" xmlns:o="urn:schemas-microsoft-com:office:office" xmlns:oel="http://schemas.microsoft.com/office/2019/extlst" xmlns:r="http://schemas.openxmlformats.org/officeDocument/2006/relationships" xmlns:m="http://schemas.openxmlformats.org/officeDocument/2006/math" xmlns:v="urn:schemas-microsoft-com:vml" xmlns:wp14="http://schemas.microsoft.com/office/word/2010/wordprocessingDrawing" xmlns:wp="http://schemas.openxmlformats.org/drawingml/2006/wordprocessingDrawing" xmlns:w10="urn:schemas-microsoft-com:office:word" xmlns:w="http://schemas.openxmlformats.org/wordprocessingml/2006/main" xmlns:w14="http://schemas.microsoft.com/office/word/2010/wordml" xmlns:w15="http://schemas.microsoft.com/office/word/2012/wordml" xmlns:w16cex="http://schemas.microsoft.com/office/word/2018/wordml/cex" xmlns:w16cid="http://schemas.microsoft.com/office/word/2016/wordml/cid" xmlns:w16="http://schemas.microsoft.com/office/word/2018/wordml" xmlns:w16sdtdh="http://schemas.microsoft.com/office/word/2020/wordml/sdtdatahash" xmlns:w16se="http://schemas.microsoft.com/office/word/2015/wordml/symex" xmlns:wpg="http://schemas.microsoft.com/office/word/2010/wordprocessingGroup" xmlns:wpi="http://schemas.microsoft.com/office/word/2010/wordprocessingInk" xmlns:wne="http://schemas.microsoft.com/office/word/2006/wordml" xmlns:wps="http://schemas.microsoft.com/office/word/2010/wordprocessingShape" mc:Ignorable="w14 w15 w16se w16cid w16 w16cex w16sdtdh wp14">
+<w:glossaryDocument xmlns:wpc="http://schemas.microsoft.com/office/word/2010/wordprocessingCanvas" xmlns:cx="http://schemas.microsoft.com/office/drawing/2014/chartex" xmlns:cx1="http://schemas.microsoft.com/office/drawing/2015/9/8/chartex" xmlns:cx2="http://schemas.microsoft.com/office/drawing/2015/10/21/chartex" xmlns:cx3="http://schemas.microsoft.com/office/drawing/2016/5/9/chartex" xmlns:cx4="http://schemas.microsoft.com/office/drawing/2016/5/10/chartex" xmlns:cx5="http://schemas.microsoft.com/office/drawing/2016/5/11/chartex" xmlns:cx6="http://schemas.microsoft.com/office/drawing/2016/5/12/chartex" xmlns:cx7="http://schemas.microsoft.com/office/drawing/2016/5/13/chartex" xmlns:cx8="http://schemas.microsoft.com/office/drawing/2016/5/14/chartex" xmlns:mc="http://schemas.openxmlformats.org/markup-compatibility/2006" xmlns:aink="http://schemas.microsoft.com/office/drawing/2016/ink" xmlns:am3d="http://schemas.microsoft.com/office/drawing/2017/model3d" xmlns:o="urn:schemas-microsoft-com:office:office" xmlns:oel="http://schemas.microsoft.com/office/2019/extlst" xmlns:r="http://schemas.openxmlformats.org/officeDocument/2006/relationships" xmlns:m="http://schemas.openxmlformats.org/officeDocument/2006/math" xmlns:v="urn:schemas-microsoft-com:vml" xmlns:wp14="http://schemas.microsoft.com/office/word/2010/wordprocessingDrawing" xmlns:wp="http://schemas.openxmlformats.org/drawingml/2006/wordprocessingDrawing" xmlns:w10="urn:schemas-microsoft-com:office:word" xmlns:w="http://schemas.openxmlformats.org/wordprocessingml/2006/main" xmlns:w14="http://schemas.microsoft.com/office/word/2010/wordml" xmlns:w15="http://schemas.microsoft.com/office/word/2012/wordml" xmlns:w16cex="http://schemas.microsoft.com/office/word/2018/wordml/cex" xmlns:w16cid="http://schemas.microsoft.com/office/word/2016/wordml/cid" xmlns:w16="http://schemas.microsoft.com/office/word/2018/wordml" xmlns:w16du="http://schemas.microsoft.com/office/word/2023/wordml/word16du" xmlns:w16sdtdh="http://schemas.microsoft.com/office/word/2020/wordml/sdtdatahash" xmlns:w16se="http://schemas.microsoft.com/office/word/2015/wordml/symex" xmlns:wpg="http://schemas.microsoft.com/office/word/2010/wordprocessingGroup" xmlns:wpi="http://schemas.microsoft.com/office/word/2010/wordprocessingInk" xmlns:wne="http://schemas.microsoft.com/office/word/2006/wordml" xmlns:wps="http://schemas.microsoft.com/office/word/2010/wordprocessingShape" mc:Ignorable="w14 w15 w16se w16cid w16 w16cex w16sdtdh w16du wp14">
   <w:docParts>
     <w:docPart>
       <w:docPartPr>
@@ -4521,7 +4295,7 @@
 </file>
 
 <file path=word/glossary/fontTable.xml><?xml version="1.0" encoding="utf-8"?>
-<w:fonts xmlns:mc="http://schemas.openxmlformats.org/markup-compatibility/2006" xmlns:r="http://schemas.openxmlformats.org/officeDocument/2006/relationships" xmlns:w="http://schemas.openxmlformats.org/wordprocessingml/2006/main" xmlns:w14="http://schemas.microsoft.com/office/word/2010/wordml" xmlns:w15="http://schemas.microsoft.com/office/word/2012/wordml" xmlns:w16cex="http://schemas.microsoft.com/office/word/2018/wordml/cex" xmlns:w16cid="http://schemas.microsoft.com/office/word/2016/wordml/cid" xmlns:w16="http://schemas.microsoft.com/office/word/2018/wordml" xmlns:w16sdtdh="http://schemas.microsoft.com/office/word/2020/wordml/sdtdatahash" xmlns:w16se="http://schemas.microsoft.com/office/word/2015/wordml/symex" mc:Ignorable="w14 w15 w16se w16cid w16 w16cex w16sdtdh">
+<w:fonts xmlns:mc="http://schemas.openxmlformats.org/markup-compatibility/2006" xmlns:r="http://schemas.openxmlformats.org/officeDocument/2006/relationships" xmlns:w="http://schemas.openxmlformats.org/wordprocessingml/2006/main" xmlns:w14="http://schemas.microsoft.com/office/word/2010/wordml" xmlns:w15="http://schemas.microsoft.com/office/word/2012/wordml" xmlns:w16cex="http://schemas.microsoft.com/office/word/2018/wordml/cex" xmlns:w16cid="http://schemas.microsoft.com/office/word/2016/wordml/cid" xmlns:w16="http://schemas.microsoft.com/office/word/2018/wordml" xmlns:w16du="http://schemas.microsoft.com/office/word/2023/wordml/word16du" xmlns:w16sdtdh="http://schemas.microsoft.com/office/word/2020/wordml/sdtdatahash" xmlns:w16se="http://schemas.microsoft.com/office/word/2015/wordml/symex" mc:Ignorable="w14 w15 w16se w16cid w16 w16cex w16sdtdh w16du">
   <w:font w:name="Times New Roman">
     <w:panose1 w:val="02020603050405020304"/>
     <w:charset w:val="CC"/>
@@ -4594,7 +4368,7 @@
 </file>
 
 <file path=word/glossary/settings.xml><?xml version="1.0" encoding="utf-8"?>
-<w:settings xmlns:mc="http://schemas.openxmlformats.org/markup-compatibility/2006" xmlns:o="urn:schemas-microsoft-com:office:office" xmlns:r="http://schemas.openxmlformats.org/officeDocument/2006/relationships" xmlns:m="http://schemas.openxmlformats.org/officeDocument/2006/math" xmlns:v="urn:schemas-microsoft-com:vml" xmlns:w10="urn:schemas-microsoft-com:office:word" xmlns:w="http://schemas.openxmlformats.org/wordprocessingml/2006/main" xmlns:w14="http://schemas.microsoft.com/office/word/2010/wordml" xmlns:w15="http://schemas.microsoft.com/office/word/2012/wordml" xmlns:w16cex="http://schemas.microsoft.com/office/word/2018/wordml/cex" xmlns:w16cid="http://schemas.microsoft.com/office/word/2016/wordml/cid" xmlns:w16="http://schemas.microsoft.com/office/word/2018/wordml" xmlns:w16sdtdh="http://schemas.microsoft.com/office/word/2020/wordml/sdtdatahash" xmlns:w16se="http://schemas.microsoft.com/office/word/2015/wordml/symex" xmlns:sl="http://schemas.openxmlformats.org/schemaLibrary/2006/main" mc:Ignorable="w14 w15 w16se w16cid w16 w16cex w16sdtdh">
+<w:settings xmlns:mc="http://schemas.openxmlformats.org/markup-compatibility/2006" xmlns:o="urn:schemas-microsoft-com:office:office" xmlns:r="http://schemas.openxmlformats.org/officeDocument/2006/relationships" xmlns:m="http://schemas.openxmlformats.org/officeDocument/2006/math" xmlns:v="urn:schemas-microsoft-com:vml" xmlns:w10="urn:schemas-microsoft-com:office:word" xmlns:w="http://schemas.openxmlformats.org/wordprocessingml/2006/main" xmlns:w14="http://schemas.microsoft.com/office/word/2010/wordml" xmlns:w15="http://schemas.microsoft.com/office/word/2012/wordml" xmlns:w16cex="http://schemas.microsoft.com/office/word/2018/wordml/cex" xmlns:w16cid="http://schemas.microsoft.com/office/word/2016/wordml/cid" xmlns:w16="http://schemas.microsoft.com/office/word/2018/wordml" xmlns:w16du="http://schemas.microsoft.com/office/word/2023/wordml/word16du" xmlns:w16sdtdh="http://schemas.microsoft.com/office/word/2020/wordml/sdtdatahash" xmlns:w16se="http://schemas.microsoft.com/office/word/2015/wordml/symex" xmlns:sl="http://schemas.openxmlformats.org/schemaLibrary/2006/main" mc:Ignorable="w14 w15 w16se w16cid w16 w16cex w16sdtdh w16du">
   <w:view w:val="normal"/>
   <w:revisionView w:markup="0" w:comments="0" w:insDel="0" w:formatting="0" w:inkAnnotations="0"/>
   <w:defaultTabStop w:val="708"/>
@@ -4620,8 +4394,10 @@
     <w:rsid w:val="004A4286"/>
     <w:rsid w:val="00564AA7"/>
     <w:rsid w:val="0063098F"/>
+    <w:rsid w:val="00750E86"/>
     <w:rsid w:val="00AA7A28"/>
     <w:rsid w:val="00D27ED4"/>
+    <w:rsid w:val="00F26236"/>
   </w:rsids>
   <m:mathPr>
     <m:mathFont m:val="Cambria Math"/>
@@ -4645,7 +4421,7 @@
 </file>
 
 <file path=word/glossary/styles.xml><?xml version="1.0" encoding="utf-8"?>
-<w:styles xmlns:mc="http://schemas.openxmlformats.org/markup-compatibility/2006" xmlns:r="http://schemas.openxmlformats.org/officeDocument/2006/relationships" xmlns:w="http://schemas.openxmlformats.org/wordprocessingml/2006/main" xmlns:w14="http://schemas.microsoft.com/office/word/2010/wordml" xmlns:w15="http://schemas.microsoft.com/office/word/2012/wordml" xmlns:w16cex="http://schemas.microsoft.com/office/word/2018/wordml/cex" xmlns:w16cid="http://schemas.microsoft.com/office/word/2016/wordml/cid" xmlns:w16="http://schemas.microsoft.com/office/word/2018/wordml" xmlns:w16sdtdh="http://schemas.microsoft.com/office/word/2020/wordml/sdtdatahash" xmlns:w16se="http://schemas.microsoft.com/office/word/2015/wordml/symex" mc:Ignorable="w14 w15 w16se w16cid w16 w16cex w16sdtdh">
+<w:styles xmlns:mc="http://schemas.openxmlformats.org/markup-compatibility/2006" xmlns:r="http://schemas.openxmlformats.org/officeDocument/2006/relationships" xmlns:w="http://schemas.openxmlformats.org/wordprocessingml/2006/main" xmlns:w14="http://schemas.microsoft.com/office/word/2010/wordml" xmlns:w15="http://schemas.microsoft.com/office/word/2012/wordml" xmlns:w16cex="http://schemas.microsoft.com/office/word/2018/wordml/cex" xmlns:w16cid="http://schemas.microsoft.com/office/word/2016/wordml/cid" xmlns:w16="http://schemas.microsoft.com/office/word/2018/wordml" xmlns:w16du="http://schemas.microsoft.com/office/word/2023/wordml/word16du" xmlns:w16sdtdh="http://schemas.microsoft.com/office/word/2020/wordml/sdtdatahash" xmlns:w16se="http://schemas.microsoft.com/office/word/2015/wordml/symex" mc:Ignorable="w14 w15 w16se w16cid w16 w16cex w16sdtdh w16du">
   <w:docDefaults>
     <w:rPrDefault>
       <w:rPr>
@@ -5088,7 +4864,7 @@
 </file>
 
 <file path=word/glossary/webSettings.xml><?xml version="1.0" encoding="utf-8"?>
-<w:webSettings xmlns:mc="http://schemas.openxmlformats.org/markup-compatibility/2006" xmlns:r="http://schemas.openxmlformats.org/officeDocument/2006/relationships" xmlns:w="http://schemas.openxmlformats.org/wordprocessingml/2006/main" xmlns:w14="http://schemas.microsoft.com/office/word/2010/wordml" xmlns:w15="http://schemas.microsoft.com/office/word/2012/wordml" xmlns:w16cex="http://schemas.microsoft.com/office/word/2018/wordml/cex" xmlns:w16cid="http://schemas.microsoft.com/office/word/2016/wordml/cid" xmlns:w16="http://schemas.microsoft.com/office/word/2018/wordml" xmlns:w16sdtdh="http://schemas.microsoft.com/office/word/2020/wordml/sdtdatahash" xmlns:w16se="http://schemas.microsoft.com/office/word/2015/wordml/symex" mc:Ignorable="w14 w15 w16se w16cid w16 w16cex w16sdtdh">
+<w:webSettings xmlns:mc="http://schemas.openxmlformats.org/markup-compatibility/2006" xmlns:r="http://schemas.openxmlformats.org/officeDocument/2006/relationships" xmlns:w="http://schemas.openxmlformats.org/wordprocessingml/2006/main" xmlns:w14="http://schemas.microsoft.com/office/word/2010/wordml" xmlns:w15="http://schemas.microsoft.com/office/word/2012/wordml" xmlns:w16cex="http://schemas.microsoft.com/office/word/2018/wordml/cex" xmlns:w16cid="http://schemas.microsoft.com/office/word/2016/wordml/cid" xmlns:w16="http://schemas.microsoft.com/office/word/2018/wordml" xmlns:w16du="http://schemas.microsoft.com/office/word/2023/wordml/word16du" xmlns:w16sdtdh="http://schemas.microsoft.com/office/word/2020/wordml/sdtdatahash" xmlns:w16se="http://schemas.microsoft.com/office/word/2015/wordml/symex" mc:Ignorable="w14 w15 w16se w16cid w16 w16cex w16sdtdh w16du">
   <w:optimizeForBrowser/>
   <w:allowPNG/>
 </w:webSettings>

</xml_diff>